<commit_message>
readme are ready to handout
</commit_message>
<xml_diff>
--- a/readme.docx
+++ b/readme.docx
@@ -7,14 +7,20 @@
         <w:snapToGrid w:val="0"/>
         <w:jc w:val="center"/>
         <w:rPr>
-          <w:rFonts w:ascii="Adobe 繁黑體 Std B" w:eastAsia="Adobe 繁黑體 Std B" w:hAnsi="Adobe 繁黑體 Std B" w:hint="eastAsia"/>
-        </w:rPr>
-      </w:pPr>
-      <w:r>
-        <w:rPr>
-          <w:rFonts w:ascii="Adobe 繁黑體 Std B" w:eastAsia="Adobe 繁黑體 Std B" w:hAnsi="Adobe 繁黑體 Std B" w:hint="eastAsia"/>
-        </w:rPr>
-        <w:t>2016 CG Homework 2</w:t>
+          <w:rFonts w:ascii="Adobe 繁黑體 Std B" w:eastAsia="Adobe 繁黑體 Std B" w:hAnsi="Adobe 繁黑體 Std B"/>
+        </w:rPr>
+      </w:pPr>
+      <w:r>
+        <w:rPr>
+          <w:rFonts w:ascii="Adobe 繁黑體 Std B" w:eastAsia="Adobe 繁黑體 Std B" w:hAnsi="Adobe 繁黑體 Std B" w:hint="eastAsia"/>
+        </w:rPr>
+        <w:t xml:space="preserve">2016 CG Homework </w:t>
+      </w:r>
+      <w:r>
+        <w:rPr>
+          <w:rFonts w:ascii="Adobe 繁黑體 Std B" w:eastAsia="Adobe 繁黑體 Std B" w:hAnsi="Adobe 繁黑體 Std B"/>
+        </w:rPr>
+        <w:t>3</w:t>
       </w:r>
     </w:p>
     <w:p>
@@ -29,7 +35,7 @@
         <w:rPr>
           <w:rFonts w:ascii="Adobe 繁黑體 Std B" w:eastAsia="Adobe 繁黑體 Std B" w:hAnsi="Adobe 繁黑體 Std B"/>
         </w:rPr>
-        <w:t>Solar System</w:t>
+        <w:t>Shading</w:t>
       </w:r>
     </w:p>
     <w:p>
@@ -102,19 +108,131 @@
         <w:rPr>
           <w:rFonts w:ascii="Adobe 繁黑體 Std B" w:eastAsia="Adobe 繁黑體 Std B" w:hAnsi="Adobe 繁黑體 Std B" w:hint="eastAsia"/>
         </w:rPr>
-        <w:t>內容：本作業已完成太陽的自轉與地球自轉及公轉，繞行軌道並有傾斜角度。透過操作O</w:t>
-      </w:r>
-      <w:r>
-        <w:rPr>
-          <w:rFonts w:ascii="Adobe 繁黑體 Std B" w:eastAsia="Adobe 繁黑體 Std B" w:hAnsi="Adobe 繁黑體 Std B"/>
-        </w:rPr>
-        <w:t>penGL</w:t>
-      </w:r>
-      <w:r>
-        <w:rPr>
-          <w:rFonts w:ascii="Adobe 繁黑體 Std B" w:eastAsia="Adobe 繁黑體 Std B" w:hAnsi="Adobe 繁黑體 Std B" w:hint="eastAsia"/>
-        </w:rPr>
-        <w:t>的library以達到在視窗中繪圖的目的。</w:t>
+        <w:t>內容：本作業</w:t>
+      </w:r>
+      <w:r>
+        <w:rPr>
+          <w:rFonts w:ascii="Adobe 繁黑體 Std B" w:eastAsia="Adobe 繁黑體 Std B" w:hAnsi="Adobe 繁黑體 Std B" w:hint="eastAsia"/>
+        </w:rPr>
+        <w:t>承接H</w:t>
+      </w:r>
+      <w:r>
+        <w:rPr>
+          <w:rFonts w:ascii="Adobe 繁黑體 Std B" w:eastAsia="Adobe 繁黑體 Std B" w:hAnsi="Adobe 繁黑體 Std B"/>
+        </w:rPr>
+        <w:t>omework 2</w:t>
+      </w:r>
+      <w:r>
+        <w:rPr>
+          <w:rFonts w:ascii="Adobe 繁黑體 Std B" w:eastAsia="Adobe 繁黑體 Std B" w:hAnsi="Adobe 繁黑體 Std B" w:hint="eastAsia"/>
+        </w:rPr>
+        <w:t>的內容</w:t>
+      </w:r>
+      <w:r>
+        <w:rPr>
+          <w:rFonts w:ascii="Adobe 繁黑體 Std B" w:eastAsia="Adobe 繁黑體 Std B" w:hAnsi="Adobe 繁黑體 Std B" w:hint="eastAsia"/>
+        </w:rPr>
+        <w:t>，將已經完成的太陽與地球加上lighting的效果，</w:t>
+      </w:r>
+      <w:proofErr w:type="gramStart"/>
+      <w:r>
+        <w:rPr>
+          <w:rFonts w:ascii="Adobe 繁黑體 Std B" w:eastAsia="Adobe 繁黑體 Std B" w:hAnsi="Adobe 繁黑體 Std B" w:hint="eastAsia"/>
+        </w:rPr>
+        <w:t>並實作</w:t>
+      </w:r>
+      <w:proofErr w:type="gramEnd"/>
+      <w:r>
+        <w:rPr>
+          <w:rFonts w:ascii="Adobe 繁黑體 Std B" w:eastAsia="Adobe 繁黑體 Std B" w:hAnsi="Adobe 繁黑體 Std B" w:hint="eastAsia"/>
+        </w:rPr>
+        <w:t>作業要求的四種不同shading方法</w:t>
+      </w:r>
+      <w:r>
+        <w:rPr>
+          <w:rFonts w:ascii="Adobe 繁黑體 Std B" w:eastAsia="Adobe 繁黑體 Std B" w:hAnsi="Adobe 繁黑體 Std B" w:hint="eastAsia"/>
+        </w:rPr>
+        <w:t>，並</w:t>
+      </w:r>
+      <w:r>
+        <w:rPr>
+          <w:rFonts w:ascii="Adobe 繁黑體 Std B" w:eastAsia="Adobe 繁黑體 Std B" w:hAnsi="Adobe 繁黑體 Std B" w:hint="eastAsia"/>
+        </w:rPr>
+        <w:t>觀察其不同。本作業中將太陽視為一個光源，並將一個點光源設在原點(也就是太陽的正中心)。</w:t>
+      </w:r>
+      <w:r>
+        <w:rPr>
+          <w:rFonts w:ascii="Adobe 繁黑體 Std B" w:eastAsia="Adobe 繁黑體 Std B" w:hAnsi="Adobe 繁黑體 Std B" w:hint="eastAsia"/>
+        </w:rPr>
+        <w:t>在此將</w:t>
+      </w:r>
+      <w:r>
+        <w:rPr>
+          <w:rFonts w:ascii="Adobe 繁黑體 Std B" w:eastAsia="Adobe 繁黑體 Std B" w:hAnsi="Adobe 繁黑體 Std B" w:hint="eastAsia"/>
+        </w:rPr>
+        <w:t>太陽的表面</w:t>
+      </w:r>
+      <w:r>
+        <w:rPr>
+          <w:rFonts w:ascii="Adobe 繁黑體 Std B" w:eastAsia="Adobe 繁黑體 Std B" w:hAnsi="Adobe 繁黑體 Std B" w:hint="eastAsia"/>
+        </w:rPr>
+        <w:t>設定</w:t>
+      </w:r>
+      <w:proofErr w:type="gramStart"/>
+      <w:r>
+        <w:rPr>
+          <w:rFonts w:ascii="Adobe 繁黑體 Std B" w:eastAsia="Adobe 繁黑體 Std B" w:hAnsi="Adobe 繁黑體 Std B" w:hint="eastAsia"/>
+        </w:rPr>
+        <w:t>為</w:t>
+      </w:r>
+      <w:r>
+        <w:rPr>
+          <w:rFonts w:ascii="Adobe 繁黑體 Std B" w:eastAsia="Adobe 繁黑體 Std B" w:hAnsi="Adobe 繁黑體 Std B" w:hint="eastAsia"/>
+        </w:rPr>
+        <w:t>恆亮</w:t>
+      </w:r>
+      <w:proofErr w:type="gramEnd"/>
+      <w:r>
+        <w:rPr>
+          <w:rFonts w:ascii="Adobe 繁黑體 Std B" w:eastAsia="Adobe 繁黑體 Std B" w:hAnsi="Adobe 繁黑體 Std B" w:hint="eastAsia"/>
+        </w:rPr>
+        <w:t>，而地球將會因為太陽的照射而有比較明顯的lighting效果。</w:t>
+      </w:r>
+    </w:p>
+    <w:p>
+      <w:pPr>
+        <w:snapToGrid w:val="0"/>
+        <w:rPr>
+          <w:rFonts w:ascii="Adobe 繁黑體 Std B" w:eastAsia="Adobe 繁黑體 Std B" w:hAnsi="Adobe 繁黑體 Std B"/>
+        </w:rPr>
+      </w:pPr>
+    </w:p>
+    <w:p>
+      <w:pPr>
+        <w:snapToGrid w:val="0"/>
+        <w:rPr>
+          <w:rFonts w:ascii="Adobe 繁黑體 Std B" w:eastAsia="Adobe 繁黑體 Std B" w:hAnsi="Adobe 繁黑體 Std B" w:hint="eastAsia"/>
+        </w:rPr>
+      </w:pPr>
+      <w:r>
+        <w:rPr>
+          <w:rFonts w:ascii="Adobe 繁黑體 Std B" w:eastAsia="Adobe 繁黑體 Std B" w:hAnsi="Adobe 繁黑體 Std B" w:hint="eastAsia"/>
+        </w:rPr>
+        <w:t>呈現方式：預設每過4秒會換一種shading方</w:t>
+      </w:r>
+      <w:r>
+        <w:rPr>
+          <w:rFonts w:ascii="Adobe 繁黑體 Std B" w:eastAsia="Adobe 繁黑體 Std B" w:hAnsi="Adobe 繁黑體 Std B" w:hint="eastAsia"/>
+        </w:rPr>
+        <w:t>法</w:t>
+      </w:r>
+      <w:bookmarkStart w:id="0" w:name="_GoBack"/>
+      <w:bookmarkEnd w:id="0"/>
+      <w:r>
+        <w:rPr>
+          <w:rFonts w:ascii="Adobe 繁黑體 Std B" w:eastAsia="Adobe 繁黑體 Std B" w:hAnsi="Adobe 繁黑體 Std B" w:hint="eastAsia"/>
+        </w:rPr>
+        <w:t>。</w:t>
       </w:r>
     </w:p>
     <w:p>
@@ -157,22 +275,21 @@
       <w:pPr>
         <w:snapToGrid w:val="0"/>
         <w:rPr>
-          <w:rFonts w:ascii="Adobe 繁黑體 Std B" w:eastAsia="Adobe 繁黑體 Std B" w:hAnsi="Adobe 繁黑體 Std B" w:hint="eastAsia"/>
-        </w:rPr>
-      </w:pPr>
-    </w:p>
-    <w:p>
-      <w:pPr>
-        <w:snapToGrid w:val="0"/>
-        <w:rPr>
-          <w:rFonts w:ascii="Adobe 繁黑體 Std B" w:eastAsia="Adobe 繁黑體 Std B" w:hAnsi="Adobe 繁黑體 Std B"/>
+          <w:rFonts w:ascii="Adobe 繁黑體 Std B" w:eastAsia="Adobe 繁黑體 Std B" w:hAnsi="Adobe 繁黑體 Std B"/>
+        </w:rPr>
+      </w:pPr>
+    </w:p>
+    <w:p>
+      <w:pPr>
+        <w:snapToGrid w:val="0"/>
+        <w:rPr>
+          <w:rFonts w:ascii="Adobe 繁黑體 Std B" w:eastAsia="Adobe 繁黑體 Std B" w:hAnsi="Adobe 繁黑體 Std B" w:hint="eastAsia"/>
           <w:lang w:eastAsia="ja-JP"/>
         </w:rPr>
       </w:pPr>
       <w:r>
         <w:rPr>
-          <w:rFonts w:ascii="Adobe 繁黑體 Std B" w:eastAsia="Adobe 繁黑體 Std B" w:hAnsi="Adobe 繁黑體 Std B" w:hint="eastAsia"/>
-          <w:lang w:eastAsia="ja-JP"/>
+          <w:noProof/>
         </w:rPr>
         <w:pict>
           <v:shapetype id="_x0000_t75" coordsize="21600,21600" o:spt="75" o:preferrelative="t" path="m@4@5l@4@11@9@11@9@5xe" filled="f" stroked="f">
@@ -194,20 +311,23 @@
             <v:path o:extrusionok="f" gradientshapeok="t" o:connecttype="rect"/>
             <o:lock v:ext="edit" aspectratio="t"/>
           </v:shapetype>
-          <v:shape id="_x0000_i1025" type="#_x0000_t75" style="width:361.8pt;height:285pt">
-            <v:imagedata r:id="rId5" o:title="螢幕截圖 2016-04-11 10.20.05"/>
+          <v:shape id="_x0000_s1027" type="#_x0000_t75" style="position:absolute;margin-left:0;margin-top:0;width:195.6pt;height:154.2pt;z-index:-251657216;mso-position-horizontal:absolute;mso-position-horizontal-relative:text;mso-position-vertical:center;mso-position-vertical-relative:text;mso-width-relative:page;mso-height-relative:page" wrapcoords="-83 0 -83 21495 21600 21495 21600 0 -83 0">
+            <v:imagedata r:id="rId5" o:title="2016-05-01"/>
+            <w10:wrap type="tight"/>
           </v:shape>
         </w:pict>
       </w:r>
-    </w:p>
-    <w:p>
-      <w:pPr>
-        <w:snapToGrid w:val="0"/>
+      <w:r>
         <w:rPr>
           <w:rFonts w:ascii="Adobe 繁黑體 Std B" w:eastAsia="Adobe 繁黑體 Std B" w:hAnsi="Adobe 繁黑體 Std B"/>
           <w:lang w:eastAsia="ja-JP"/>
         </w:rPr>
-      </w:pPr>
+        <w:pict>
+          <v:shape id="_x0000_i1025" type="#_x0000_t75" style="width:195pt;height:154.2pt">
+            <v:imagedata r:id="rId6" o:title="2016-05-01 (1)"/>
+          </v:shape>
+        </w:pict>
+      </w:r>
     </w:p>
     <w:p>
       <w:pPr>
@@ -216,6 +336,14 @@
           <w:rFonts w:ascii="Adobe 繁黑體 Std B" w:eastAsia="Adobe 繁黑體 Std B" w:hAnsi="Adobe 繁黑體 Std B" w:cs="微軟正黑體"/>
         </w:rPr>
       </w:pPr>
+    </w:p>
+    <w:p>
+      <w:pPr>
+        <w:snapToGrid w:val="0"/>
+        <w:rPr>
+          <w:rFonts w:ascii="Adobe 繁黑體 Std B" w:eastAsia="Adobe 繁黑體 Std B" w:hAnsi="Adobe 繁黑體 Std B" w:cs="微軟正黑體"/>
+        </w:rPr>
+      </w:pPr>
       <w:r>
         <w:rPr>
           <w:rFonts w:ascii="Adobe 繁黑體 Std B" w:eastAsia="Adobe 繁黑體 Std B" w:hAnsi="Adobe 繁黑體 Std B" w:cs="微軟正黑體" w:hint="eastAsia"/>
@@ -271,7 +399,7 @@
       <w:pPr>
         <w:snapToGrid w:val="0"/>
         <w:rPr>
-          <w:rFonts w:ascii="Adobe 繁黑體 Std B" w:eastAsia="Adobe 繁黑體 Std B" w:hAnsi="Adobe 繁黑體 Std B" w:hint="eastAsia"/>
+          <w:rFonts w:ascii="Adobe 繁黑體 Std B" w:eastAsia="Adobe 繁黑體 Std B" w:hAnsi="Adobe 繁黑體 Std B"/>
         </w:rPr>
       </w:pPr>
       <w:r>
@@ -326,7 +454,19 @@
           <w:rFonts w:ascii="Adobe 繁黑體 Std B" w:eastAsia="Adobe 繁黑體 Std B" w:hAnsi="Adobe 繁黑體 Std B"/>
         </w:rPr>
         <w:tab/>
-        <w:t>&gt; HW2.exe</w:t>
+        <w:t>&gt; HW</w:t>
+      </w:r>
+      <w:r>
+        <w:rPr>
+          <w:rFonts w:ascii="Adobe 繁黑體 Std B" w:eastAsia="Adobe 繁黑體 Std B" w:hAnsi="Adobe 繁黑體 Std B"/>
+        </w:rPr>
+        <w:t>3</w:t>
+      </w:r>
+      <w:r>
+        <w:rPr>
+          <w:rFonts w:ascii="Adobe 繁黑體 Std B" w:eastAsia="Adobe 繁黑體 Std B" w:hAnsi="Adobe 繁黑體 Std B"/>
+        </w:rPr>
+        <w:t>.exe</w:t>
       </w:r>
       <w:r>
         <w:rPr>
@@ -419,7 +559,7 @@
       <w:pPr>
         <w:snapToGrid w:val="0"/>
         <w:rPr>
-          <w:rFonts w:ascii="Adobe 繁黑體 Std B" w:eastAsia="Adobe 繁黑體 Std B" w:hAnsi="Adobe 繁黑體 Std B" w:hint="eastAsia"/>
+          <w:rFonts w:ascii="Adobe 繁黑體 Std B" w:eastAsia="Adobe 繁黑體 Std B" w:hAnsi="Adobe 繁黑體 Std B"/>
         </w:rPr>
       </w:pPr>
       <w:r>
@@ -433,46 +573,44 @@
         <w:rPr>
           <w:rFonts w:ascii="Adobe 繁黑體 Std B" w:eastAsia="Adobe 繁黑體 Std B" w:hAnsi="Adobe 繁黑體 Std B"/>
         </w:rPr>
-        <w:t>$ .</w:t>
+        <w:t>$ ./</w:t>
       </w:r>
       <w:proofErr w:type="gramEnd"/>
       <w:r>
         <w:rPr>
           <w:rFonts w:ascii="Adobe 繁黑體 Std B" w:eastAsia="Adobe 繁黑體 Std B" w:hAnsi="Adobe 繁黑體 Std B"/>
         </w:rPr>
-        <w:t>/HW2</w:t>
-      </w:r>
-      <w:r>
-        <w:rPr>
-          <w:rFonts w:ascii="Adobe 繁黑體 Std B" w:eastAsia="Adobe 繁黑體 Std B" w:hAnsi="Adobe 繁黑體 Std B"/>
-        </w:rPr>
-        <w:tab/>
-      </w:r>
-      <w:r>
-        <w:rPr>
-          <w:rFonts w:ascii="Adobe 繁黑體 Std B" w:eastAsia="Adobe 繁黑體 Std B" w:hAnsi="Adobe 繁黑體 Std B"/>
-        </w:rPr>
-        <w:tab/>
-      </w:r>
-      <w:r>
-        <w:rPr>
-          <w:rFonts w:ascii="Adobe 繁黑體 Std B" w:eastAsia="Adobe 繁黑體 Std B" w:hAnsi="Adobe 繁黑體 Std B"/>
-        </w:rPr>
-        <w:tab/>
-      </w:r>
-      <w:r>
-        <w:rPr>
-          <w:rFonts w:ascii="Adobe 繁黑體 Std B" w:eastAsia="Adobe 繁黑體 Std B" w:hAnsi="Adobe 繁黑體 Std B" w:hint="eastAsia"/>
-        </w:rPr>
-        <w:t>(執行</w:t>
-      </w:r>
-      <w:bookmarkStart w:id="0" w:name="_GoBack"/>
-      <w:bookmarkEnd w:id="0"/>
-      <w:r>
-        <w:rPr>
-          <w:rFonts w:ascii="Adobe 繁黑體 Std B" w:eastAsia="Adobe 繁黑體 Std B" w:hAnsi="Adobe 繁黑體 Std B" w:hint="eastAsia"/>
-        </w:rPr>
-        <w:t>)</w:t>
+        <w:t>HW</w:t>
+      </w:r>
+      <w:r>
+        <w:rPr>
+          <w:rFonts w:ascii="Adobe 繁黑體 Std B" w:eastAsia="Adobe 繁黑體 Std B" w:hAnsi="Adobe 繁黑體 Std B"/>
+        </w:rPr>
+        <w:t>3</w:t>
+      </w:r>
+      <w:r>
+        <w:rPr>
+          <w:rFonts w:ascii="Adobe 繁黑體 Std B" w:eastAsia="Adobe 繁黑體 Std B" w:hAnsi="Adobe 繁黑體 Std B"/>
+        </w:rPr>
+        <w:tab/>
+      </w:r>
+      <w:r>
+        <w:rPr>
+          <w:rFonts w:ascii="Adobe 繁黑體 Std B" w:eastAsia="Adobe 繁黑體 Std B" w:hAnsi="Adobe 繁黑體 Std B"/>
+        </w:rPr>
+        <w:tab/>
+      </w:r>
+      <w:r>
+        <w:rPr>
+          <w:rFonts w:ascii="Adobe 繁黑體 Std B" w:eastAsia="Adobe 繁黑體 Std B" w:hAnsi="Adobe 繁黑體 Std B"/>
+        </w:rPr>
+        <w:tab/>
+      </w:r>
+      <w:r>
+        <w:rPr>
+          <w:rFonts w:ascii="Adobe 繁黑體 Std B" w:eastAsia="Adobe 繁黑體 Std B" w:hAnsi="Adobe 繁黑體 Std B" w:hint="eastAsia"/>
+        </w:rPr>
+        <w:t>(執行)</w:t>
       </w:r>
     </w:p>
     <w:sectPr>

</xml_diff>

<commit_message>
edit readme to fit homework4
</commit_message>
<xml_diff>
--- a/readme.docx
+++ b/readme.docx
@@ -1,6 +1,6 @@
 
 <file path=word/document.xml><?xml version="1.0" encoding="utf-8"?>
-<w:document xmlns:wpc="http://schemas.microsoft.com/office/word/2010/wordprocessingCanvas" xmlns:mc="http://schemas.openxmlformats.org/markup-compatibility/2006" xmlns:o="urn:schemas-microsoft-com:office:office" xmlns:r="http://schemas.openxmlformats.org/officeDocument/2006/relationships" xmlns:m="http://schemas.openxmlformats.org/officeDocument/2006/math" xmlns:v="urn:schemas-microsoft-com:vml" xmlns:wp14="http://schemas.microsoft.com/office/word/2010/wordprocessingDrawing" xmlns:wp="http://schemas.openxmlformats.org/drawingml/2006/wordprocessingDrawing" xmlns:w10="urn:schemas-microsoft-com:office:word" xmlns:w="http://schemas.openxmlformats.org/wordprocessingml/2006/main" xmlns:w14="http://schemas.microsoft.com/office/word/2010/wordml" xmlns:w15="http://schemas.microsoft.com/office/word/2012/wordml" xmlns:wpg="http://schemas.microsoft.com/office/word/2010/wordprocessingGroup" xmlns:wpi="http://schemas.microsoft.com/office/word/2010/wordprocessingInk" xmlns:wne="http://schemas.microsoft.com/office/word/2006/wordml" xmlns:wps="http://schemas.microsoft.com/office/word/2010/wordprocessingShape" mc:Ignorable="w14 w15 wp14">
+<w:document xmlns:wpc="http://schemas.microsoft.com/office/word/2010/wordprocessingCanvas" xmlns:mo="http://schemas.microsoft.com/office/mac/office/2008/main" xmlns:mc="http://schemas.openxmlformats.org/markup-compatibility/2006" xmlns:mv="urn:schemas-microsoft-com:mac:vml" xmlns:o="urn:schemas-microsoft-com:office:office" xmlns:r="http://schemas.openxmlformats.org/officeDocument/2006/relationships" xmlns:m="http://schemas.openxmlformats.org/officeDocument/2006/math" xmlns:v="urn:schemas-microsoft-com:vml" xmlns:wp14="http://schemas.microsoft.com/office/word/2010/wordprocessingDrawing" xmlns:wp="http://schemas.openxmlformats.org/drawingml/2006/wordprocessingDrawing" xmlns:w10="urn:schemas-microsoft-com:office:word" xmlns:w="http://schemas.openxmlformats.org/wordprocessingml/2006/main" xmlns:w14="http://schemas.microsoft.com/office/word/2010/wordml" xmlns:w15="http://schemas.microsoft.com/office/word/2012/wordml" xmlns:wpg="http://schemas.microsoft.com/office/word/2010/wordprocessingGroup" xmlns:wpi="http://schemas.microsoft.com/office/word/2010/wordprocessingInk" xmlns:wne="http://schemas.microsoft.com/office/word/2006/wordml" xmlns:wps="http://schemas.microsoft.com/office/word/2010/wordprocessingShape" mc:Ignorable="w14 w15 wp14">
   <w:body>
     <w:p>
       <w:pPr>
@@ -20,7 +20,7 @@
         <w:rPr>
           <w:rFonts w:ascii="Adobe 繁黑體 Std B" w:eastAsia="Adobe 繁黑體 Std B" w:hAnsi="Adobe 繁黑體 Std B"/>
         </w:rPr>
-        <w:t>3</w:t>
+        <w:t>4</w:t>
       </w:r>
     </w:p>
     <w:p>
@@ -35,7 +35,7 @@
         <w:rPr>
           <w:rFonts w:ascii="Adobe 繁黑體 Std B" w:eastAsia="Adobe 繁黑體 Std B" w:hAnsi="Adobe 繁黑體 Std B"/>
         </w:rPr>
-        <w:t>Shading</w:t>
+        <w:t>Post-processing</w:t>
       </w:r>
     </w:p>
     <w:p>
@@ -106,294 +106,749 @@
       </w:pPr>
       <w:r>
         <w:rPr>
-          <w:rFonts w:ascii="Adobe 繁黑體 Std B" w:eastAsia="Adobe 繁黑體 Std B" w:hAnsi="Adobe 繁黑體 Std B" w:hint="eastAsia"/>
-        </w:rPr>
-        <w:t>內容：本作業</w:t>
-      </w:r>
-      <w:r>
-        <w:rPr>
-          <w:rFonts w:ascii="Adobe 繁黑體 Std B" w:eastAsia="Adobe 繁黑體 Std B" w:hAnsi="Adobe 繁黑體 Std B" w:hint="eastAsia"/>
-        </w:rPr>
-        <w:t>承接H</w:t>
-      </w:r>
-      <w:r>
-        <w:rPr>
-          <w:rFonts w:ascii="Adobe 繁黑體 Std B" w:eastAsia="Adobe 繁黑體 Std B" w:hAnsi="Adobe 繁黑體 Std B"/>
-        </w:rPr>
-        <w:t>omework 2</w:t>
-      </w:r>
-      <w:r>
-        <w:rPr>
-          <w:rFonts w:ascii="Adobe 繁黑體 Std B" w:eastAsia="Adobe 繁黑體 Std B" w:hAnsi="Adobe 繁黑體 Std B" w:hint="eastAsia"/>
-        </w:rPr>
-        <w:t>的內容</w:t>
-      </w:r>
-      <w:r>
-        <w:rPr>
-          <w:rFonts w:ascii="Adobe 繁黑體 Std B" w:eastAsia="Adobe 繁黑體 Std B" w:hAnsi="Adobe 繁黑體 Std B" w:hint="eastAsia"/>
-        </w:rPr>
-        <w:t>，將已經完成的太陽與地球加上lighting的效果，</w:t>
-      </w:r>
-      <w:proofErr w:type="gramStart"/>
-      <w:r>
-        <w:rPr>
-          <w:rFonts w:ascii="Adobe 繁黑體 Std B" w:eastAsia="Adobe 繁黑體 Std B" w:hAnsi="Adobe 繁黑體 Std B" w:hint="eastAsia"/>
-        </w:rPr>
-        <w:t>並實作</w:t>
-      </w:r>
-      <w:proofErr w:type="gramEnd"/>
-      <w:r>
-        <w:rPr>
-          <w:rFonts w:ascii="Adobe 繁黑體 Std B" w:eastAsia="Adobe 繁黑體 Std B" w:hAnsi="Adobe 繁黑體 Std B" w:hint="eastAsia"/>
-        </w:rPr>
-        <w:t>作業要求的四種不同shading方法</w:t>
-      </w:r>
-      <w:r>
-        <w:rPr>
-          <w:rFonts w:ascii="Adobe 繁黑體 Std B" w:eastAsia="Adobe 繁黑體 Std B" w:hAnsi="Adobe 繁黑體 Std B" w:hint="eastAsia"/>
-        </w:rPr>
-        <w:t>，並</w:t>
-      </w:r>
-      <w:r>
-        <w:rPr>
-          <w:rFonts w:ascii="Adobe 繁黑體 Std B" w:eastAsia="Adobe 繁黑體 Std B" w:hAnsi="Adobe 繁黑體 Std B" w:hint="eastAsia"/>
-        </w:rPr>
-        <w:t>觀察其不同。本作業中將太陽視為一個光源，並將一個點光源設在原點(也就是太陽的正中心)。</w:t>
-      </w:r>
-      <w:r>
-        <w:rPr>
-          <w:rFonts w:ascii="Adobe 繁黑體 Std B" w:eastAsia="Adobe 繁黑體 Std B" w:hAnsi="Adobe 繁黑體 Std B" w:hint="eastAsia"/>
-        </w:rPr>
-        <w:t>在此將</w:t>
-      </w:r>
-      <w:r>
-        <w:rPr>
-          <w:rFonts w:ascii="Adobe 繁黑體 Std B" w:eastAsia="Adobe 繁黑體 Std B" w:hAnsi="Adobe 繁黑體 Std B" w:hint="eastAsia"/>
-        </w:rPr>
-        <w:t>太陽的表面</w:t>
-      </w:r>
-      <w:r>
-        <w:rPr>
-          <w:rFonts w:ascii="Adobe 繁黑體 Std B" w:eastAsia="Adobe 繁黑體 Std B" w:hAnsi="Adobe 繁黑體 Std B" w:hint="eastAsia"/>
-        </w:rPr>
-        <w:t>設定</w:t>
-      </w:r>
-      <w:proofErr w:type="gramStart"/>
-      <w:r>
-        <w:rPr>
-          <w:rFonts w:ascii="Adobe 繁黑體 Std B" w:eastAsia="Adobe 繁黑體 Std B" w:hAnsi="Adobe 繁黑體 Std B" w:hint="eastAsia"/>
-        </w:rPr>
-        <w:t>為</w:t>
-      </w:r>
-      <w:r>
-        <w:rPr>
-          <w:rFonts w:ascii="Adobe 繁黑體 Std B" w:eastAsia="Adobe 繁黑體 Std B" w:hAnsi="Adobe 繁黑體 Std B" w:hint="eastAsia"/>
-        </w:rPr>
-        <w:t>恆亮</w:t>
-      </w:r>
-      <w:proofErr w:type="gramEnd"/>
-      <w:r>
-        <w:rPr>
-          <w:rFonts w:ascii="Adobe 繁黑體 Std B" w:eastAsia="Adobe 繁黑體 Std B" w:hAnsi="Adobe 繁黑體 Std B" w:hint="eastAsia"/>
-        </w:rPr>
-        <w:t>，而地球將會因為太陽的照射而有比較明顯的lighting效果。</w:t>
-      </w:r>
-    </w:p>
-    <w:p>
-      <w:pPr>
-        <w:snapToGrid w:val="0"/>
-        <w:rPr>
-          <w:rFonts w:ascii="Adobe 繁黑體 Std B" w:eastAsia="Adobe 繁黑體 Std B" w:hAnsi="Adobe 繁黑體 Std B"/>
-        </w:rPr>
-      </w:pPr>
-    </w:p>
-    <w:p>
-      <w:pPr>
-        <w:snapToGrid w:val="0"/>
-        <w:rPr>
-          <w:rFonts w:ascii="Adobe 繁黑體 Std B" w:eastAsia="Adobe 繁黑體 Std B" w:hAnsi="Adobe 繁黑體 Std B" w:hint="eastAsia"/>
-        </w:rPr>
-      </w:pPr>
-      <w:r>
-        <w:rPr>
-          <w:rFonts w:ascii="Adobe 繁黑體 Std B" w:eastAsia="Adobe 繁黑體 Std B" w:hAnsi="Adobe 繁黑體 Std B" w:hint="eastAsia"/>
-        </w:rPr>
-        <w:t>呈現方式：預設每過4秒會換一種shading方</w:t>
-      </w:r>
-      <w:r>
-        <w:rPr>
-          <w:rFonts w:ascii="Adobe 繁黑體 Std B" w:eastAsia="Adobe 繁黑體 Std B" w:hAnsi="Adobe 繁黑體 Std B" w:hint="eastAsia"/>
-        </w:rPr>
-        <w:t>法</w:t>
+          <w:rFonts w:ascii="Adobe 繁黑體 Std B" w:eastAsia="Adobe 繁黑體 Std B" w:hAnsi="Adobe 繁黑體 Std B"/>
+        </w:rPr>
+        <w:t>作業</w:t>
+      </w:r>
+      <w:r>
+        <w:rPr>
+          <w:rFonts w:ascii="Adobe 繁黑體 Std B" w:eastAsia="Adobe 繁黑體 Std B" w:hAnsi="Adobe 繁黑體 Std B" w:hint="eastAsia"/>
+        </w:rPr>
+        <w:t>內容：</w:t>
+      </w:r>
+    </w:p>
+    <w:p>
+      <w:pPr>
+        <w:snapToGrid w:val="0"/>
+        <w:ind w:firstLine="480"/>
+        <w:rPr>
+          <w:rFonts w:ascii="Adobe 繁黑體 Std B" w:eastAsia="Adobe 繁黑體 Std B" w:hAnsi="Adobe 繁黑體 Std B"/>
+        </w:rPr>
+      </w:pPr>
+      <w:r>
+        <w:rPr>
+          <w:rFonts w:ascii="Adobe 繁黑體 Std B" w:eastAsia="Adobe 繁黑體 Std B" w:hAnsi="Adobe 繁黑體 Std B"/>
+        </w:rPr>
+        <w:t>在</w:t>
+      </w:r>
+      <w:r>
+        <w:rPr>
+          <w:rFonts w:ascii="Adobe 繁黑體 Std B" w:eastAsia="Adobe 繁黑體 Std B" w:hAnsi="Adobe 繁黑體 Std B" w:hint="eastAsia"/>
+        </w:rPr>
+        <w:t>上一次</w:t>
+      </w:r>
+      <w:r>
+        <w:rPr>
+          <w:rFonts w:ascii="Adobe 繁黑體 Std B" w:eastAsia="Adobe 繁黑體 Std B" w:hAnsi="Adobe 繁黑體 Std B"/>
+        </w:rPr>
+        <w:t>作業中</w:t>
+      </w:r>
+      <w:r>
+        <w:rPr>
+          <w:rFonts w:ascii="Adobe 繁黑體 Std B" w:eastAsia="Adobe 繁黑體 Std B" w:hAnsi="Adobe 繁黑體 Std B" w:hint="eastAsia"/>
+        </w:rPr>
+        <w:t>，</w:t>
+      </w:r>
+      <w:r>
+        <w:rPr>
+          <w:rFonts w:ascii="Adobe 繁黑體 Std B" w:eastAsia="Adobe 繁黑體 Std B" w:hAnsi="Adobe 繁黑體 Std B"/>
+        </w:rPr>
+        <w:t>我們</w:t>
+      </w:r>
+      <w:r>
+        <w:rPr>
+          <w:rFonts w:ascii="Adobe 繁黑體 Std B" w:eastAsia="Adobe 繁黑體 Std B" w:hAnsi="Adobe 繁黑體 Std B" w:hint="eastAsia"/>
+        </w:rPr>
+        <w:t>對</w:t>
+      </w:r>
+      <w:r>
+        <w:rPr>
+          <w:rFonts w:ascii="Adobe 繁黑體 Std B" w:eastAsia="Adobe 繁黑體 Std B" w:hAnsi="Adobe 繁黑體 Std B"/>
+        </w:rPr>
+        <w:t>太陽與地球依序使用四種不同的Shading</w:t>
+      </w:r>
+      <w:r>
+        <w:rPr>
+          <w:rFonts w:ascii="Adobe 繁黑體 Std B" w:eastAsia="Adobe 繁黑體 Std B" w:hAnsi="Adobe 繁黑體 Std B" w:hint="eastAsia"/>
+        </w:rPr>
+        <w:t>方法，並觀察其變化</w:t>
+      </w:r>
+      <w:r>
+        <w:rPr>
+          <w:rFonts w:ascii="Adobe 繁黑體 Std B" w:eastAsia="Adobe 繁黑體 Std B" w:hAnsi="Adobe 繁黑體 Std B"/>
+        </w:rPr>
+        <w:t>。本次作業將</w:t>
+      </w:r>
+      <w:r>
+        <w:rPr>
+          <w:rFonts w:ascii="Adobe 繁黑體 Std B" w:eastAsia="Adobe 繁黑體 Std B" w:hAnsi="Adobe 繁黑體 Std B"/>
+        </w:rPr>
+        <w:t>延續</w:t>
+      </w:r>
+      <w:r>
+        <w:rPr>
+          <w:rFonts w:ascii="Adobe 繁黑體 Std B" w:eastAsia="Adobe 繁黑體 Std B" w:hAnsi="Adobe 繁黑體 Std B" w:hint="eastAsia"/>
+        </w:rPr>
+        <w:t>上一次作業的內容</w:t>
+      </w:r>
+      <w:r>
+        <w:rPr>
+          <w:rFonts w:ascii="Adobe 繁黑體 Std B" w:eastAsia="Adobe 繁黑體 Std B" w:hAnsi="Adobe 繁黑體 Std B"/>
+        </w:rPr>
+        <w:t>，</w:t>
+      </w:r>
+      <w:r>
+        <w:rPr>
+          <w:rFonts w:ascii="Adobe 繁黑體 Std B" w:eastAsia="Adobe 繁黑體 Std B" w:hAnsi="Adobe 繁黑體 Std B" w:hint="eastAsia"/>
+        </w:rPr>
+        <w:t>並</w:t>
+      </w:r>
+      <w:r>
+        <w:rPr>
+          <w:rFonts w:ascii="Adobe 繁黑體 Std B" w:eastAsia="Adobe 繁黑體 Std B" w:hAnsi="Adobe 繁黑體 Std B"/>
+        </w:rPr>
+        <w:t>利用post-processing的方式做出</w:t>
+      </w:r>
+      <w:r>
+        <w:rPr>
+          <w:rFonts w:ascii="Adobe 繁黑體 Std B" w:eastAsia="Adobe 繁黑體 Std B" w:hAnsi="Adobe 繁黑體 Std B" w:hint="eastAsia"/>
+        </w:rPr>
+        <w:t>局部</w:t>
+      </w:r>
+      <w:r>
+        <w:rPr>
+          <w:rFonts w:ascii="Adobe 繁黑體 Std B" w:eastAsia="Adobe 繁黑體 Std B" w:hAnsi="Adobe 繁黑體 Std B"/>
+        </w:rPr>
+        <w:t>放大與</w:t>
+      </w:r>
+      <w:r>
+        <w:rPr>
+          <w:rFonts w:ascii="Adobe 繁黑體 Std B" w:eastAsia="Adobe 繁黑體 Std B" w:hAnsi="Adobe 繁黑體 Std B" w:hint="eastAsia"/>
+        </w:rPr>
+        <w:t>局部</w:t>
+      </w:r>
+      <w:r>
+        <w:rPr>
+          <w:rFonts w:ascii="Adobe 繁黑體 Std B" w:eastAsia="Adobe 繁黑體 Std B" w:hAnsi="Adobe 繁黑體 Std B"/>
+        </w:rPr>
+        <w:t>模糊化的特效。</w:t>
+      </w:r>
+    </w:p>
+    <w:p>
+      <w:pPr>
+        <w:snapToGrid w:val="0"/>
+        <w:rPr>
+          <w:rFonts w:ascii="Adobe 繁黑體 Std B" w:eastAsia="Adobe 繁黑體 Std B" w:hAnsi="Adobe 繁黑體 Std B"/>
+        </w:rPr>
+      </w:pPr>
+    </w:p>
+    <w:p>
+      <w:pPr>
+        <w:snapToGrid w:val="0"/>
+        <w:rPr>
+          <w:rFonts w:ascii="Adobe 繁黑體 Std B" w:eastAsia="Adobe 繁黑體 Std B" w:hAnsi="Adobe 繁黑體 Std B"/>
+        </w:rPr>
+      </w:pPr>
+      <w:r>
+        <w:rPr>
+          <w:rFonts w:ascii="Adobe 繁黑體 Std B" w:eastAsia="Adobe 繁黑體 Std B" w:hAnsi="Adobe 繁黑體 Std B" w:hint="eastAsia"/>
+        </w:rPr>
+        <w:t>呈現</w:t>
+      </w:r>
+      <w:r>
+        <w:rPr>
+          <w:rFonts w:ascii="Adobe 繁黑體 Std B" w:eastAsia="Adobe 繁黑體 Std B" w:hAnsi="Adobe 繁黑體 Std B"/>
+        </w:rPr>
+        <w:t>與操作</w:t>
+      </w:r>
+      <w:r>
+        <w:rPr>
+          <w:rFonts w:ascii="Adobe 繁黑體 Std B" w:eastAsia="Adobe 繁黑體 Std B" w:hAnsi="Adobe 繁黑體 Std B" w:hint="eastAsia"/>
+        </w:rPr>
+        <w:t>方式：</w:t>
+      </w:r>
+    </w:p>
+    <w:p>
+      <w:pPr>
+        <w:snapToGrid w:val="0"/>
+        <w:ind w:firstLine="480"/>
+        <w:rPr>
+          <w:rFonts w:ascii="Adobe 繁黑體 Std B" w:eastAsia="Adobe 繁黑體 Std B" w:hAnsi="Adobe 繁黑體 Std B"/>
+        </w:rPr>
+      </w:pPr>
+      <w:r>
+        <w:rPr>
+          <w:rFonts w:ascii="Adobe 繁黑體 Std B" w:eastAsia="Adobe 繁黑體 Std B" w:hAnsi="Adobe 繁黑體 Std B"/>
+        </w:rPr>
+        <w:t>局部放大：</w:t>
+      </w:r>
+      <w:r>
+        <w:rPr>
+          <w:rFonts w:ascii="Adobe 繁黑體 Std B" w:eastAsia="Adobe 繁黑體 Std B" w:hAnsi="Adobe 繁黑體 Std B"/>
+        </w:rPr>
+        <w:tab/>
+        <w:t>按下</w:t>
+      </w:r>
+      <w:r>
+        <w:rPr>
+          <w:rFonts w:ascii="Adobe 繁黑體 Std B" w:eastAsia="Adobe 繁黑體 Std B" w:hAnsi="Adobe 繁黑體 Std B"/>
+        </w:rPr>
+        <w:t>鍵盤的「</w:t>
+      </w:r>
+      <w:r>
+        <w:rPr>
+          <w:rFonts w:ascii="Adobe 繁黑體 Std B" w:eastAsia="Adobe 繁黑體 Std B" w:hAnsi="Adobe 繁黑體 Std B" w:hint="eastAsia"/>
+        </w:rPr>
+        <w:t>↑</w:t>
+      </w:r>
+      <w:r>
+        <w:rPr>
+          <w:rFonts w:ascii="Adobe 繁黑體 Std B" w:eastAsia="Adobe 繁黑體 Std B" w:hAnsi="Adobe 繁黑體 Std B"/>
+        </w:rPr>
+        <w:t>」可以</w:t>
+      </w:r>
+      <w:r>
+        <w:rPr>
+          <w:rFonts w:ascii="Adobe 繁黑體 Std B" w:eastAsia="Adobe 繁黑體 Std B" w:hAnsi="Adobe 繁黑體 Std B"/>
+        </w:rPr>
+        <w:t>增加</w:t>
+      </w:r>
+      <w:r>
+        <w:rPr>
+          <w:rFonts w:ascii="Adobe 繁黑體 Std B" w:eastAsia="Adobe 繁黑體 Std B" w:hAnsi="Adobe 繁黑體 Std B"/>
+        </w:rPr>
+        <w:t>放大</w:t>
+      </w:r>
+      <w:r>
+        <w:rPr>
+          <w:rFonts w:ascii="Adobe 繁黑體 Std B" w:eastAsia="Adobe 繁黑體 Std B" w:hAnsi="Adobe 繁黑體 Std B"/>
+        </w:rPr>
+        <w:t>倍數</w:t>
+      </w:r>
+    </w:p>
+    <w:p>
+      <w:pPr>
+        <w:snapToGrid w:val="0"/>
+        <w:ind w:firstLine="480"/>
+        <w:rPr>
+          <w:rFonts w:ascii="Adobe 繁黑體 Std B" w:eastAsia="Adobe 繁黑體 Std B" w:hAnsi="Adobe 繁黑體 Std B"/>
+        </w:rPr>
+      </w:pPr>
+      <w:r>
+        <w:rPr>
+          <w:rFonts w:ascii="Adobe 繁黑體 Std B" w:eastAsia="Adobe 繁黑體 Std B" w:hAnsi="Adobe 繁黑體 Std B" w:hint="eastAsia"/>
+        </w:rPr>
+        <w:tab/>
+      </w:r>
+      <w:r>
+        <w:rPr>
+          <w:rFonts w:ascii="Adobe 繁黑體 Std B" w:eastAsia="Adobe 繁黑體 Std B" w:hAnsi="Adobe 繁黑體 Std B" w:hint="eastAsia"/>
+        </w:rPr>
+        <w:tab/>
+        <w:t xml:space="preserve">  </w:t>
+      </w:r>
+      <w:r>
+        <w:rPr>
+          <w:rFonts w:ascii="Adobe 繁黑體 Std B" w:eastAsia="Adobe 繁黑體 Std B" w:hAnsi="Adobe 繁黑體 Std B"/>
+        </w:rPr>
+        <w:tab/>
+        <w:t>按下</w:t>
+      </w:r>
+      <w:r>
+        <w:rPr>
+          <w:rFonts w:ascii="Adobe 繁黑體 Std B" w:eastAsia="Adobe 繁黑體 Std B" w:hAnsi="Adobe 繁黑體 Std B"/>
+        </w:rPr>
+        <w:t>鍵盤的「</w:t>
+      </w:r>
+      <w:r>
+        <w:rPr>
+          <w:rFonts w:ascii="Adobe 繁黑體 Std B" w:eastAsia="Adobe 繁黑體 Std B" w:hAnsi="Adobe 繁黑體 Std B" w:hint="eastAsia"/>
+        </w:rPr>
+        <w:t>↓</w:t>
+      </w:r>
+      <w:r>
+        <w:rPr>
+          <w:rFonts w:ascii="Adobe 繁黑體 Std B" w:eastAsia="Adobe 繁黑體 Std B" w:hAnsi="Adobe 繁黑體 Std B"/>
+        </w:rPr>
+        <w:t>」可以</w:t>
+      </w:r>
+      <w:r>
+        <w:rPr>
+          <w:rFonts w:ascii="Adobe 繁黑體 Std B" w:eastAsia="Adobe 繁黑體 Std B" w:hAnsi="Adobe 繁黑體 Std B" w:hint="eastAsia"/>
+        </w:rPr>
+        <w:t>降低</w:t>
+      </w:r>
+      <w:r>
+        <w:rPr>
+          <w:rFonts w:ascii="Adobe 繁黑體 Std B" w:eastAsia="Adobe 繁黑體 Std B" w:hAnsi="Adobe 繁黑體 Std B"/>
+        </w:rPr>
+        <w:t>放大</w:t>
+      </w:r>
+      <w:r>
+        <w:rPr>
+          <w:rFonts w:ascii="Adobe 繁黑體 Std B" w:eastAsia="Adobe 繁黑體 Std B" w:hAnsi="Adobe 繁黑體 Std B"/>
+        </w:rPr>
+        <w:t>倍數</w:t>
+      </w:r>
+    </w:p>
+    <w:p>
+      <w:pPr>
+        <w:snapToGrid w:val="0"/>
+        <w:ind w:firstLine="480"/>
+        <w:rPr>
+          <w:rFonts w:ascii="Adobe 繁黑體 Std B" w:eastAsia="Adobe 繁黑體 Std B" w:hAnsi="Adobe 繁黑體 Std B"/>
+        </w:rPr>
+      </w:pPr>
+    </w:p>
+    <w:p>
+      <w:pPr>
+        <w:snapToGrid w:val="0"/>
+        <w:ind w:firstLine="480"/>
+        <w:rPr>
+          <w:rFonts w:ascii="Adobe 繁黑體 Std B" w:eastAsia="Adobe 繁黑體 Std B" w:hAnsi="Adobe 繁黑體 Std B"/>
+        </w:rPr>
+      </w:pPr>
+      <w:r>
+        <w:rPr>
+          <w:rFonts w:ascii="Adobe 繁黑體 Std B" w:eastAsia="Adobe 繁黑體 Std B" w:hAnsi="Adobe 繁黑體 Std B"/>
+        </w:rPr>
+        <w:t>高斯模糊：</w:t>
+      </w:r>
+      <w:r>
+        <w:rPr>
+          <w:rFonts w:ascii="Adobe 繁黑體 Std B" w:eastAsia="Adobe 繁黑體 Std B" w:hAnsi="Adobe 繁黑體 Std B"/>
+        </w:rPr>
+        <w:tab/>
+        <w:t>按下</w:t>
+      </w:r>
+      <w:r>
+        <w:rPr>
+          <w:rFonts w:ascii="Adobe 繁黑體 Std B" w:eastAsia="Adobe 繁黑體 Std B" w:hAnsi="Adobe 繁黑體 Std B"/>
+        </w:rPr>
+        <w:t>鍵盤的「</w:t>
+      </w:r>
+      <w:r>
+        <w:rPr>
+          <w:rFonts w:ascii="Adobe 繁黑體 Std B" w:eastAsia="Adobe 繁黑體 Std B" w:hAnsi="Adobe 繁黑體 Std B" w:hint="eastAsia"/>
+        </w:rPr>
+        <w:t>←</w:t>
+      </w:r>
+      <w:r>
+        <w:rPr>
+          <w:rFonts w:ascii="Adobe 繁黑體 Std B" w:eastAsia="Adobe 繁黑體 Std B" w:hAnsi="Adobe 繁黑體 Std B"/>
+        </w:rPr>
+        <w:t>」可以</w:t>
+      </w:r>
+      <w:r>
+        <w:rPr>
+          <w:rFonts w:ascii="Adobe 繁黑體 Std B" w:eastAsia="Adobe 繁黑體 Std B" w:hAnsi="Adobe 繁黑體 Std B" w:hint="eastAsia"/>
+        </w:rPr>
+        <w:t>降低高斯模糊的</w:t>
+      </w:r>
+      <w:r>
+        <w:rPr>
+          <w:rFonts w:ascii="Adobe 繁黑體 Std B" w:eastAsia="Adobe 繁黑體 Std B" w:hAnsi="Adobe 繁黑體 Std B"/>
+        </w:rPr>
+        <w:t>sigma</w:t>
+      </w:r>
+      <w:r>
+        <w:rPr>
+          <w:rFonts w:ascii="Adobe 繁黑體 Std B" w:eastAsia="Adobe 繁黑體 Std B" w:hAnsi="Adobe 繁黑體 Std B" w:hint="eastAsia"/>
+        </w:rPr>
+        <w:t>值</w:t>
+      </w:r>
+    </w:p>
+    <w:p>
+      <w:pPr>
+        <w:snapToGrid w:val="0"/>
+        <w:ind w:firstLine="480"/>
+        <w:rPr>
+          <w:rFonts w:ascii="Adobe 繁黑體 Std B" w:eastAsia="Adobe 繁黑體 Std B" w:hAnsi="Adobe 繁黑體 Std B"/>
+        </w:rPr>
+      </w:pPr>
+      <w:r>
+        <w:rPr>
+          <w:rFonts w:ascii="Adobe 繁黑體 Std B" w:eastAsia="Adobe 繁黑體 Std B" w:hAnsi="Adobe 繁黑體 Std B" w:hint="eastAsia"/>
+        </w:rPr>
+        <w:tab/>
+      </w:r>
+      <w:r>
+        <w:rPr>
+          <w:rFonts w:ascii="Adobe 繁黑體 Std B" w:eastAsia="Adobe 繁黑體 Std B" w:hAnsi="Adobe 繁黑體 Std B" w:hint="eastAsia"/>
+        </w:rPr>
+        <w:tab/>
+        <w:t xml:space="preserve">  </w:t>
+      </w:r>
+      <w:r>
+        <w:rPr>
+          <w:rFonts w:ascii="Adobe 繁黑體 Std B" w:eastAsia="Adobe 繁黑體 Std B" w:hAnsi="Adobe 繁黑體 Std B"/>
+        </w:rPr>
+        <w:tab/>
+        <w:t>按下</w:t>
+      </w:r>
+      <w:r>
+        <w:rPr>
+          <w:rFonts w:ascii="Adobe 繁黑體 Std B" w:eastAsia="Adobe 繁黑體 Std B" w:hAnsi="Adobe 繁黑體 Std B"/>
+        </w:rPr>
+        <w:t>鍵盤的「</w:t>
+      </w:r>
+      <w:r>
+        <w:rPr>
+          <w:rFonts w:ascii="Adobe 繁黑體 Std B" w:eastAsia="Adobe 繁黑體 Std B" w:hAnsi="Adobe 繁黑體 Std B" w:hint="eastAsia"/>
+        </w:rPr>
+        <w:t>→</w:t>
+      </w:r>
+      <w:r>
+        <w:rPr>
+          <w:rFonts w:ascii="Adobe 繁黑體 Std B" w:eastAsia="Adobe 繁黑體 Std B" w:hAnsi="Adobe 繁黑體 Std B"/>
+        </w:rPr>
+        <w:t>」可以提高</w:t>
+      </w:r>
+      <w:r>
+        <w:rPr>
+          <w:rFonts w:ascii="Adobe 繁黑體 Std B" w:eastAsia="Adobe 繁黑體 Std B" w:hAnsi="Adobe 繁黑體 Std B" w:hint="eastAsia"/>
+        </w:rPr>
+        <w:t>高斯模糊的</w:t>
+      </w:r>
+      <w:r>
+        <w:rPr>
+          <w:rFonts w:ascii="Adobe 繁黑體 Std B" w:eastAsia="Adobe 繁黑體 Std B" w:hAnsi="Adobe 繁黑體 Std B"/>
+        </w:rPr>
+        <w:t>sigma</w:t>
+      </w:r>
+      <w:r>
+        <w:rPr>
+          <w:rFonts w:ascii="Adobe 繁黑體 Std B" w:eastAsia="Adobe 繁黑體 Std B" w:hAnsi="Adobe 繁黑體 Std B" w:hint="eastAsia"/>
+        </w:rPr>
+        <w:t>值</w:t>
+      </w:r>
+    </w:p>
+    <w:p>
+      <w:pPr>
+        <w:snapToGrid w:val="0"/>
+        <w:rPr>
+          <w:rFonts w:ascii="Adobe 繁黑體 Std B" w:eastAsia="Adobe 繁黑體 Std B" w:hAnsi="Adobe 繁黑體 Std B"/>
+        </w:rPr>
+      </w:pPr>
+      <w:r>
+        <w:rPr>
+          <w:rFonts w:ascii="Adobe 繁黑體 Std B" w:eastAsia="Adobe 繁黑體 Std B" w:hAnsi="Adobe 繁黑體 Std B"/>
+        </w:rPr>
+        <w:tab/>
+      </w:r>
+    </w:p>
+    <w:p>
+      <w:pPr>
+        <w:snapToGrid w:val="0"/>
+        <w:rPr>
+          <w:rFonts w:ascii="Adobe 繁黑體 Std B" w:eastAsia="Adobe 繁黑體 Std B" w:hAnsi="Adobe 繁黑體 Std B"/>
+        </w:rPr>
+      </w:pPr>
+      <w:r>
+        <w:rPr>
+          <w:rFonts w:ascii="Adobe 繁黑體 Std B" w:eastAsia="Adobe 繁黑體 Std B" w:hAnsi="Adobe 繁黑體 Std B" w:hint="eastAsia"/>
+        </w:rPr>
+        <w:tab/>
+      </w:r>
+      <w:r>
+        <w:rPr>
+          <w:rFonts w:ascii="Adobe 繁黑體 Std B" w:eastAsia="Adobe 繁黑體 Std B" w:hAnsi="Adobe 繁黑體 Std B"/>
+        </w:rPr>
+        <w:t>特效影響範圍：</w:t>
+      </w:r>
+    </w:p>
+    <w:p>
+      <w:pPr>
+        <w:snapToGrid w:val="0"/>
+        <w:rPr>
+          <w:rFonts w:ascii="Adobe 繁黑體 Std B" w:eastAsia="Adobe 繁黑體 Std B" w:hAnsi="Adobe 繁黑體 Std B"/>
+        </w:rPr>
+      </w:pPr>
+      <w:r>
+        <w:rPr>
+          <w:rFonts w:ascii="Adobe 繁黑體 Std B" w:eastAsia="Adobe 繁黑體 Std B" w:hAnsi="Adobe 繁黑體 Std B" w:hint="eastAsia"/>
+        </w:rPr>
+        <w:tab/>
+      </w:r>
+      <w:r>
+        <w:rPr>
+          <w:rFonts w:ascii="Adobe 繁黑體 Std B" w:eastAsia="Adobe 繁黑體 Std B" w:hAnsi="Adobe 繁黑體 Std B" w:hint="eastAsia"/>
+        </w:rPr>
+        <w:tab/>
+      </w:r>
+      <w:r>
+        <w:rPr>
+          <w:rFonts w:ascii="Adobe 繁黑體 Std B" w:eastAsia="Adobe 繁黑體 Std B" w:hAnsi="Adobe 繁黑體 Std B" w:hint="eastAsia"/>
+        </w:rPr>
+        <w:tab/>
+      </w:r>
+      <w:r>
+        <w:rPr>
+          <w:rFonts w:ascii="Adobe 繁黑體 Std B" w:eastAsia="Adobe 繁黑體 Std B" w:hAnsi="Adobe 繁黑體 Std B" w:hint="eastAsia"/>
+        </w:rPr>
+        <w:tab/>
+        <w:t>使用滑鼠滾輪來放大與縮小</w:t>
+      </w:r>
+      <w:r>
+        <w:rPr>
+          <w:rFonts w:ascii="Adobe 繁黑體 Std B" w:eastAsia="Adobe 繁黑體 Std B" w:hAnsi="Adobe 繁黑體 Std B"/>
+        </w:rPr>
+        <w:t>特效影響範圍</w:t>
+      </w:r>
+    </w:p>
+    <w:p>
+      <w:pPr>
+        <w:snapToGrid w:val="0"/>
+        <w:rPr>
+          <w:rFonts w:ascii="Adobe 繁黑體 Std B" w:eastAsia="Adobe 繁黑體 Std B" w:hAnsi="Adobe 繁黑體 Std B"/>
+        </w:rPr>
+      </w:pPr>
+      <w:r>
+        <w:rPr>
+          <w:rFonts w:ascii="Adobe 繁黑體 Std B" w:eastAsia="Adobe 繁黑體 Std B" w:hAnsi="Adobe 繁黑體 Std B"/>
+          <w:noProof/>
+        </w:rPr>
+        <w:drawing>
+          <wp:anchor distT="0" distB="0" distL="114300" distR="114300" simplePos="0" relativeHeight="251658240" behindDoc="0" locked="0" layoutInCell="1" allowOverlap="1" wp14:anchorId="02553F07" wp14:editId="3C74A6C0">
+            <wp:simplePos x="0" y="0"/>
+            <wp:positionH relativeFrom="column">
+              <wp:posOffset>1905</wp:posOffset>
+            </wp:positionH>
+            <wp:positionV relativeFrom="paragraph">
+              <wp:posOffset>327660</wp:posOffset>
+            </wp:positionV>
+            <wp:extent cx="2797810" cy="2171065"/>
+            <wp:effectExtent l="0" t="0" r="0" b="0"/>
+            <wp:wrapTight wrapText="bothSides">
+              <wp:wrapPolygon edited="0">
+                <wp:start x="0" y="0"/>
+                <wp:lineTo x="0" y="21227"/>
+                <wp:lineTo x="21374" y="21227"/>
+                <wp:lineTo x="21374" y="0"/>
+                <wp:lineTo x="0" y="0"/>
+              </wp:wrapPolygon>
+            </wp:wrapTight>
+            <wp:docPr id="1" name="圖片 1" descr="../Desktop/螢幕快照%202016-05-11%20下午3.33.22.png"/>
+            <wp:cNvGraphicFramePr>
+              <a:graphicFrameLocks xmlns:a="http://schemas.openxmlformats.org/drawingml/2006/main" noChangeAspect="1"/>
+            </wp:cNvGraphicFramePr>
+            <a:graphic xmlns:a="http://schemas.openxmlformats.org/drawingml/2006/main">
+              <a:graphicData uri="http://schemas.openxmlformats.org/drawingml/2006/picture">
+                <pic:pic xmlns:pic="http://schemas.openxmlformats.org/drawingml/2006/picture">
+                  <pic:nvPicPr>
+                    <pic:cNvPr id="0" name="Picture 3" descr="../Desktop/螢幕快照%202016-05-11%20下午3.33.22.png"/>
+                    <pic:cNvPicPr>
+                      <a:picLocks noChangeAspect="1" noChangeArrowheads="1"/>
+                    </pic:cNvPicPr>
+                  </pic:nvPicPr>
+                  <pic:blipFill rotWithShape="1">
+                    <a:blip r:embed="rId5" cstate="print">
+                      <a:extLst>
+                        <a:ext uri="{28A0092B-C50C-407E-A947-70E740481C1C}">
+                          <a14:useLocalDpi xmlns:a14="http://schemas.microsoft.com/office/drawing/2010/main" val="0"/>
+                        </a:ext>
+                      </a:extLst>
+                    </a:blip>
+                    <a:srcRect l="18926" t="6720" r="18743" b="15994"/>
+                    <a:stretch/>
+                  </pic:blipFill>
+                  <pic:spPr bwMode="auto">
+                    <a:xfrm>
+                      <a:off x="0" y="0"/>
+                      <a:ext cx="2797810" cy="2171065"/>
+                    </a:xfrm>
+                    <a:prstGeom prst="rect">
+                      <a:avLst/>
+                    </a:prstGeom>
+                    <a:noFill/>
+                    <a:ln>
+                      <a:noFill/>
+                    </a:ln>
+                    <a:extLst>
+                      <a:ext uri="{53640926-AAD7-44D8-BBD7-CCE9431645EC}">
+                        <a14:shadowObscured xmlns:a14="http://schemas.microsoft.com/office/drawing/2010/main"/>
+                      </a:ext>
+                      <a:ext uri="{FAA26D3D-D897-4be2-8F04-BA451C77F1D7}">
+                        <ma14:placeholderFlag xmlns:ma14="http://schemas.microsoft.com/office/mac/drawingml/2011/main"/>
+                      </a:ext>
+                    </a:extLst>
+                  </pic:spPr>
+                </pic:pic>
+              </a:graphicData>
+            </a:graphic>
+            <wp14:sizeRelH relativeFrom="page">
+              <wp14:pctWidth>0</wp14:pctWidth>
+            </wp14:sizeRelH>
+            <wp14:sizeRelV relativeFrom="page">
+              <wp14:pctHeight>0</wp14:pctHeight>
+            </wp14:sizeRelV>
+          </wp:anchor>
+        </w:drawing>
+      </w:r>
+      <w:r>
+        <w:rPr>
+          <w:rFonts w:ascii="Adobe 繁黑體 Std B" w:eastAsia="Adobe 繁黑體 Std B" w:hAnsi="Adobe 繁黑體 Std B"/>
+          <w:noProof/>
+        </w:rPr>
+        <w:drawing>
+          <wp:anchor distT="0" distB="0" distL="114300" distR="114300" simplePos="0" relativeHeight="251659264" behindDoc="0" locked="0" layoutInCell="1" allowOverlap="1" wp14:anchorId="28E83112" wp14:editId="624FC4CE">
+            <wp:simplePos x="0" y="0"/>
+            <wp:positionH relativeFrom="column">
+              <wp:posOffset>2908300</wp:posOffset>
+            </wp:positionH>
+            <wp:positionV relativeFrom="paragraph">
+              <wp:posOffset>331470</wp:posOffset>
+            </wp:positionV>
+            <wp:extent cx="2800350" cy="2166620"/>
+            <wp:effectExtent l="0" t="0" r="0" b="0"/>
+            <wp:wrapTight wrapText="bothSides">
+              <wp:wrapPolygon edited="0">
+                <wp:start x="0" y="0"/>
+                <wp:lineTo x="0" y="21271"/>
+                <wp:lineTo x="21355" y="21271"/>
+                <wp:lineTo x="21355" y="0"/>
+                <wp:lineTo x="0" y="0"/>
+              </wp:wrapPolygon>
+            </wp:wrapTight>
+            <wp:docPr id="2" name="圖片 2" descr="../Desktop/螢幕快照%202016-05-11%20下午3.34.02.png"/>
+            <wp:cNvGraphicFramePr>
+              <a:graphicFrameLocks xmlns:a="http://schemas.openxmlformats.org/drawingml/2006/main" noChangeAspect="1"/>
+            </wp:cNvGraphicFramePr>
+            <a:graphic xmlns:a="http://schemas.openxmlformats.org/drawingml/2006/main">
+              <a:graphicData uri="http://schemas.openxmlformats.org/drawingml/2006/picture">
+                <pic:pic xmlns:pic="http://schemas.openxmlformats.org/drawingml/2006/picture">
+                  <pic:nvPicPr>
+                    <pic:cNvPr id="0" name="Picture 4" descr="../Desktop/螢幕快照%202016-05-11%20下午3.34.02.png"/>
+                    <pic:cNvPicPr>
+                      <a:picLocks noChangeAspect="1" noChangeArrowheads="1"/>
+                    </pic:cNvPicPr>
+                  </pic:nvPicPr>
+                  <pic:blipFill rotWithShape="1">
+                    <a:blip r:embed="rId6" cstate="print">
+                      <a:extLst>
+                        <a:ext uri="{28A0092B-C50C-407E-A947-70E740481C1C}">
+                          <a14:useLocalDpi xmlns:a14="http://schemas.microsoft.com/office/drawing/2010/main" val="0"/>
+                        </a:ext>
+                      </a:extLst>
+                    </a:blip>
+                    <a:srcRect l="18735" t="6414" r="18745" b="16302"/>
+                    <a:stretch/>
+                  </pic:blipFill>
+                  <pic:spPr bwMode="auto">
+                    <a:xfrm>
+                      <a:off x="0" y="0"/>
+                      <a:ext cx="2800350" cy="2166620"/>
+                    </a:xfrm>
+                    <a:prstGeom prst="rect">
+                      <a:avLst/>
+                    </a:prstGeom>
+                    <a:noFill/>
+                    <a:ln>
+                      <a:noFill/>
+                    </a:ln>
+                    <a:extLst>
+                      <a:ext uri="{53640926-AAD7-44D8-BBD7-CCE9431645EC}">
+                        <a14:shadowObscured xmlns:a14="http://schemas.microsoft.com/office/drawing/2010/main"/>
+                      </a:ext>
+                      <a:ext uri="{FAA26D3D-D897-4be2-8F04-BA451C77F1D7}">
+                        <ma14:placeholderFlag xmlns:ma14="http://schemas.microsoft.com/office/mac/drawingml/2011/main"/>
+                      </a:ext>
+                    </a:extLst>
+                  </pic:spPr>
+                </pic:pic>
+              </a:graphicData>
+            </a:graphic>
+            <wp14:sizeRelH relativeFrom="page">
+              <wp14:pctWidth>0</wp14:pctWidth>
+            </wp14:sizeRelH>
+            <wp14:sizeRelV relativeFrom="page">
+              <wp14:pctHeight>0</wp14:pctHeight>
+            </wp14:sizeRelV>
+          </wp:anchor>
+        </w:drawing>
+      </w:r>
+      <w:r>
+        <w:rPr>
+          <w:rFonts w:ascii="Adobe 繁黑體 Std B" w:eastAsia="Adobe 繁黑體 Std B" w:hAnsi="Adobe 繁黑體 Std B" w:hint="eastAsia"/>
+        </w:rPr>
+        <w:t>程式運行截圖</w:t>
+      </w:r>
+    </w:p>
+    <w:p>
+      <w:pPr>
+        <w:snapToGrid w:val="0"/>
+        <w:rPr>
+          <w:rFonts w:ascii="Adobe 繁黑體 Std B" w:eastAsia="Adobe 繁黑體 Std B" w:hAnsi="Adobe 繁黑體 Std B" w:cs="微軟正黑體"/>
+        </w:rPr>
+      </w:pPr>
+    </w:p>
+    <w:p>
+      <w:pPr>
+        <w:snapToGrid w:val="0"/>
+        <w:rPr>
+          <w:rFonts w:ascii="Adobe 繁黑體 Std B" w:eastAsia="Adobe 繁黑體 Std B" w:hAnsi="Adobe 繁黑體 Std B" w:cs="微軟正黑體"/>
+        </w:rPr>
+      </w:pPr>
+    </w:p>
+    <w:p>
+      <w:pPr>
+        <w:snapToGrid w:val="0"/>
+        <w:rPr>
+          <w:rFonts w:ascii="Adobe 繁黑體 Std B" w:eastAsia="Adobe 繁黑體 Std B" w:hAnsi="Adobe 繁黑體 Std B" w:cs="微軟正黑體"/>
+        </w:rPr>
+      </w:pPr>
+      <w:r>
+        <w:rPr>
+          <w:rFonts w:ascii="Adobe 繁黑體 Std B" w:eastAsia="Adobe 繁黑體 Std B" w:hAnsi="Adobe 繁黑體 Std B" w:cs="微軟正黑體" w:hint="eastAsia"/>
+        </w:rPr>
+        <w:t>編譯</w:t>
+      </w:r>
+      <w:r>
+        <w:rPr>
+          <w:rFonts w:ascii="Adobe 繁黑體 Std B" w:eastAsia="Adobe 繁黑體 Std B" w:hAnsi="Adobe 繁黑體 Std B" w:cs="微軟正黑體" w:hint="eastAsia"/>
+        </w:rPr>
+        <w:t>與執行</w:t>
+      </w:r>
+      <w:r>
+        <w:rPr>
+          <w:rFonts w:ascii="Adobe 繁黑體 Std B" w:eastAsia="Adobe 繁黑體 Std B" w:hAnsi="Adobe 繁黑體 Std B" w:cs="微軟正黑體" w:hint="eastAsia"/>
+        </w:rPr>
+        <w:t>方法</w:t>
+      </w:r>
+      <w:r>
+        <w:rPr>
+          <w:rFonts w:ascii="Adobe 繁黑體 Std B" w:eastAsia="Adobe 繁黑體 Std B" w:hAnsi="Adobe 繁黑體 Std B" w:cs="微軟正黑體" w:hint="eastAsia"/>
+        </w:rPr>
+        <w:t>：</w:t>
+      </w:r>
+    </w:p>
+    <w:p>
+      <w:pPr>
+        <w:snapToGrid w:val="0"/>
+        <w:rPr>
+          <w:rFonts w:ascii="Adobe 繁黑體 Std B" w:eastAsia="Adobe 繁黑體 Std B" w:hAnsi="Adobe 繁黑體 Std B" w:cs="微軟正黑體"/>
+        </w:rPr>
+      </w:pPr>
+      <w:r>
+        <w:rPr>
+          <w:rFonts w:ascii="Adobe 繁黑體 Std B" w:eastAsia="Adobe 繁黑體 Std B" w:hAnsi="Adobe 繁黑體 Std B" w:cs="微軟正黑體" w:hint="eastAsia"/>
+        </w:rPr>
+        <w:t>W</w:t>
+      </w:r>
+      <w:r>
+        <w:rPr>
+          <w:rFonts w:ascii="Adobe 繁黑體 Std B" w:eastAsia="Adobe 繁黑體 Std B" w:hAnsi="Adobe 繁黑體 Std B" w:cs="微軟正黑體"/>
+        </w:rPr>
+        <w:t>indows</w:t>
+      </w:r>
+      <w:r>
+        <w:rPr>
+          <w:rFonts w:ascii="Adobe 繁黑體 Std B" w:eastAsia="Adobe 繁黑體 Std B" w:hAnsi="Adobe 繁黑體 Std B" w:cs="微軟正黑體" w:hint="eastAsia"/>
+        </w:rPr>
+        <w:t>下</w:t>
       </w:r>
       <w:bookmarkStart w:id="0" w:name="_GoBack"/>
       <w:bookmarkEnd w:id="0"/>
-      <w:r>
-        <w:rPr>
-          <w:rFonts w:ascii="Adobe 繁黑體 Std B" w:eastAsia="Adobe 繁黑體 Std B" w:hAnsi="Adobe 繁黑體 Std B" w:hint="eastAsia"/>
-        </w:rPr>
-        <w:t>。</w:t>
-      </w:r>
-    </w:p>
-    <w:p>
-      <w:pPr>
-        <w:snapToGrid w:val="0"/>
-        <w:rPr>
-          <w:rFonts w:ascii="Adobe 繁黑體 Std B" w:eastAsia="Adobe 繁黑體 Std B" w:hAnsi="Adobe 繁黑體 Std B"/>
-        </w:rPr>
-      </w:pPr>
-    </w:p>
-    <w:p>
-      <w:pPr>
-        <w:snapToGrid w:val="0"/>
-        <w:rPr>
-          <w:rFonts w:ascii="Adobe 繁黑體 Std B" w:eastAsia="Adobe 繁黑體 Std B" w:hAnsi="Adobe 繁黑體 Std B"/>
-        </w:rPr>
-      </w:pPr>
-      <w:r>
-        <w:rPr>
-          <w:rFonts w:ascii="Adobe 繁黑體 Std B" w:eastAsia="Adobe 繁黑體 Std B" w:hAnsi="Adobe 繁黑體 Std B" w:hint="eastAsia"/>
-        </w:rPr>
-        <w:t>程式</w:t>
-      </w:r>
-      <w:proofErr w:type="gramStart"/>
-      <w:r>
-        <w:rPr>
-          <w:rFonts w:ascii="Adobe 繁黑體 Std B" w:eastAsia="Adobe 繁黑體 Std B" w:hAnsi="Adobe 繁黑體 Std B" w:hint="eastAsia"/>
-        </w:rPr>
-        <w:t>運行截圖</w:t>
-      </w:r>
-      <w:proofErr w:type="gramEnd"/>
-      <w:r>
-        <w:rPr>
-          <w:rFonts w:ascii="Adobe 繁黑體 Std B" w:eastAsia="Adobe 繁黑體 Std B" w:hAnsi="Adobe 繁黑體 Std B" w:hint="eastAsia"/>
-        </w:rPr>
-        <w:t>：</w:t>
-      </w:r>
-    </w:p>
-    <w:p>
-      <w:pPr>
-        <w:snapToGrid w:val="0"/>
-        <w:rPr>
-          <w:rFonts w:ascii="Adobe 繁黑體 Std B" w:eastAsia="Adobe 繁黑體 Std B" w:hAnsi="Adobe 繁黑體 Std B"/>
-        </w:rPr>
-      </w:pPr>
-    </w:p>
-    <w:p>
-      <w:pPr>
-        <w:snapToGrid w:val="0"/>
-        <w:rPr>
-          <w:rFonts w:ascii="Adobe 繁黑體 Std B" w:eastAsia="Adobe 繁黑體 Std B" w:hAnsi="Adobe 繁黑體 Std B" w:hint="eastAsia"/>
-          <w:lang w:eastAsia="ja-JP"/>
-        </w:rPr>
-      </w:pPr>
-      <w:r>
-        <w:rPr>
-          <w:noProof/>
-        </w:rPr>
-        <w:pict>
-          <v:shapetype id="_x0000_t75" coordsize="21600,21600" o:spt="75" o:preferrelative="t" path="m@4@5l@4@11@9@11@9@5xe" filled="f" stroked="f">
-            <v:stroke joinstyle="miter"/>
-            <v:formulas>
-              <v:f eqn="if lineDrawn pixelLineWidth 0"/>
-              <v:f eqn="sum @0 1 0"/>
-              <v:f eqn="sum 0 0 @1"/>
-              <v:f eqn="prod @2 1 2"/>
-              <v:f eqn="prod @3 21600 pixelWidth"/>
-              <v:f eqn="prod @3 21600 pixelHeight"/>
-              <v:f eqn="sum @0 0 1"/>
-              <v:f eqn="prod @6 1 2"/>
-              <v:f eqn="prod @7 21600 pixelWidth"/>
-              <v:f eqn="sum @8 21600 0"/>
-              <v:f eqn="prod @7 21600 pixelHeight"/>
-              <v:f eqn="sum @10 21600 0"/>
-            </v:formulas>
-            <v:path o:extrusionok="f" gradientshapeok="t" o:connecttype="rect"/>
-            <o:lock v:ext="edit" aspectratio="t"/>
-          </v:shapetype>
-          <v:shape id="_x0000_s1027" type="#_x0000_t75" style="position:absolute;margin-left:0;margin-top:0;width:195.6pt;height:154.2pt;z-index:-251657216;mso-position-horizontal:absolute;mso-position-horizontal-relative:text;mso-position-vertical:center;mso-position-vertical-relative:text;mso-width-relative:page;mso-height-relative:page" wrapcoords="-83 0 -83 21495 21600 21495 21600 0 -83 0">
-            <v:imagedata r:id="rId5" o:title="2016-05-01"/>
-            <w10:wrap type="tight"/>
-          </v:shape>
-        </w:pict>
-      </w:r>
-      <w:r>
-        <w:rPr>
-          <w:rFonts w:ascii="Adobe 繁黑體 Std B" w:eastAsia="Adobe 繁黑體 Std B" w:hAnsi="Adobe 繁黑體 Std B"/>
-          <w:lang w:eastAsia="ja-JP"/>
-        </w:rPr>
-        <w:pict>
-          <v:shape id="_x0000_i1025" type="#_x0000_t75" style="width:195pt;height:154.2pt">
-            <v:imagedata r:id="rId6" o:title="2016-05-01 (1)"/>
-          </v:shape>
-        </w:pict>
-      </w:r>
-    </w:p>
-    <w:p>
-      <w:pPr>
-        <w:snapToGrid w:val="0"/>
-        <w:rPr>
-          <w:rFonts w:ascii="Adobe 繁黑體 Std B" w:eastAsia="Adobe 繁黑體 Std B" w:hAnsi="Adobe 繁黑體 Std B" w:cs="微軟正黑體"/>
-        </w:rPr>
-      </w:pPr>
-    </w:p>
-    <w:p>
-      <w:pPr>
-        <w:snapToGrid w:val="0"/>
-        <w:rPr>
-          <w:rFonts w:ascii="Adobe 繁黑體 Std B" w:eastAsia="Adobe 繁黑體 Std B" w:hAnsi="Adobe 繁黑體 Std B" w:cs="微軟正黑體"/>
-        </w:rPr>
-      </w:pPr>
-      <w:r>
-        <w:rPr>
-          <w:rFonts w:ascii="Adobe 繁黑體 Std B" w:eastAsia="Adobe 繁黑體 Std B" w:hAnsi="Adobe 繁黑體 Std B" w:cs="微軟正黑體" w:hint="eastAsia"/>
-        </w:rPr>
-        <w:t>編譯</w:t>
-      </w:r>
-      <w:r>
-        <w:rPr>
-          <w:rFonts w:ascii="Adobe 繁黑體 Std B" w:eastAsia="Adobe 繁黑體 Std B" w:hAnsi="Adobe 繁黑體 Std B" w:cs="微軟正黑體" w:hint="eastAsia"/>
-        </w:rPr>
-        <w:t>與執行</w:t>
-      </w:r>
-      <w:r>
-        <w:rPr>
-          <w:rFonts w:ascii="Adobe 繁黑體 Std B" w:eastAsia="Adobe 繁黑體 Std B" w:hAnsi="Adobe 繁黑體 Std B" w:cs="微軟正黑體" w:hint="eastAsia"/>
-        </w:rPr>
-        <w:t>方法</w:t>
-      </w:r>
-      <w:r>
-        <w:rPr>
-          <w:rFonts w:ascii="Adobe 繁黑體 Std B" w:eastAsia="Adobe 繁黑體 Std B" w:hAnsi="Adobe 繁黑體 Std B" w:cs="微軟正黑體" w:hint="eastAsia"/>
-        </w:rPr>
-        <w:t>：</w:t>
-      </w:r>
-    </w:p>
-    <w:p>
-      <w:pPr>
-        <w:snapToGrid w:val="0"/>
-        <w:rPr>
-          <w:rFonts w:ascii="Adobe 繁黑體 Std B" w:eastAsia="Adobe 繁黑體 Std B" w:hAnsi="Adobe 繁黑體 Std B" w:cs="微軟正黑體"/>
-        </w:rPr>
-      </w:pPr>
-      <w:r>
-        <w:rPr>
-          <w:rFonts w:ascii="Adobe 繁黑體 Std B" w:eastAsia="Adobe 繁黑體 Std B" w:hAnsi="Adobe 繁黑體 Std B" w:cs="微軟正黑體" w:hint="eastAsia"/>
-        </w:rPr>
-        <w:t>W</w:t>
-      </w:r>
-      <w:r>
-        <w:rPr>
-          <w:rFonts w:ascii="Adobe 繁黑體 Std B" w:eastAsia="Adobe 繁黑體 Std B" w:hAnsi="Adobe 繁黑體 Std B" w:cs="微軟正黑體"/>
-        </w:rPr>
-        <w:t>indows</w:t>
-      </w:r>
-      <w:r>
-        <w:rPr>
-          <w:rFonts w:ascii="Adobe 繁黑體 Std B" w:eastAsia="Adobe 繁黑體 Std B" w:hAnsi="Adobe 繁黑體 Std B" w:cs="微軟正黑體" w:hint="eastAsia"/>
-        </w:rPr>
-        <w:t>下</w:t>
-      </w:r>
     </w:p>
     <w:p>
       <w:pPr>
@@ -427,6 +882,12 @@
           <w:rFonts w:ascii="Adobe 繁黑體 Std B" w:eastAsia="Adobe 繁黑體 Std B" w:hAnsi="Adobe 繁黑體 Std B"/>
         </w:rPr>
         <w:tab/>
+      </w:r>
+      <w:r>
+        <w:rPr>
+          <w:rFonts w:ascii="Adobe 繁黑體 Std B" w:eastAsia="Adobe 繁黑體 Std B" w:hAnsi="Adobe 繁黑體 Std B"/>
+        </w:rPr>
+        <w:tab/>
         <w:t>(</w:t>
       </w:r>
       <w:r>
@@ -460,7 +921,7 @@
         <w:rPr>
           <w:rFonts w:ascii="Adobe 繁黑體 Std B" w:eastAsia="Adobe 繁黑體 Std B" w:hAnsi="Adobe 繁黑體 Std B"/>
         </w:rPr>
-        <w:t>3</w:t>
+        <w:t>4</w:t>
       </w:r>
       <w:r>
         <w:rPr>
@@ -573,20 +1034,20 @@
         <w:rPr>
           <w:rFonts w:ascii="Adobe 繁黑體 Std B" w:eastAsia="Adobe 繁黑體 Std B" w:hAnsi="Adobe 繁黑體 Std B"/>
         </w:rPr>
-        <w:t>$ ./</w:t>
+        <w:t>$ .</w:t>
       </w:r>
       <w:proofErr w:type="gramEnd"/>
       <w:r>
         <w:rPr>
           <w:rFonts w:ascii="Adobe 繁黑體 Std B" w:eastAsia="Adobe 繁黑體 Std B" w:hAnsi="Adobe 繁黑體 Std B"/>
         </w:rPr>
-        <w:t>HW</w:t>
-      </w:r>
-      <w:r>
-        <w:rPr>
-          <w:rFonts w:ascii="Adobe 繁黑體 Std B" w:eastAsia="Adobe 繁黑體 Std B" w:hAnsi="Adobe 繁黑體 Std B"/>
-        </w:rPr>
-        <w:t>3</w:t>
+        <w:t>/HW</w:t>
+      </w:r>
+      <w:r>
+        <w:rPr>
+          <w:rFonts w:ascii="Adobe 繁黑體 Std B" w:eastAsia="Adobe 繁黑體 Std B" w:hAnsi="Adobe 繁黑體 Std B"/>
+        </w:rPr>
+        <w:t>4</w:t>
       </w:r>
       <w:r>
         <w:rPr>
@@ -624,8 +1085,8 @@
 </file>
 
 <file path=word/numbering.xml><?xml version="1.0" encoding="utf-8"?>
-<w:numbering xmlns:wpc="http://schemas.microsoft.com/office/word/2010/wordprocessingCanvas" xmlns:mc="http://schemas.openxmlformats.org/markup-compatibility/2006" xmlns:o="urn:schemas-microsoft-com:office:office" xmlns:r="http://schemas.openxmlformats.org/officeDocument/2006/relationships" xmlns:m="http://schemas.openxmlformats.org/officeDocument/2006/math" xmlns:v="urn:schemas-microsoft-com:vml" xmlns:wp14="http://schemas.microsoft.com/office/word/2010/wordprocessingDrawing" xmlns:wp="http://schemas.openxmlformats.org/drawingml/2006/wordprocessingDrawing" xmlns:w10="urn:schemas-microsoft-com:office:word" xmlns:w="http://schemas.openxmlformats.org/wordprocessingml/2006/main" xmlns:w14="http://schemas.microsoft.com/office/word/2010/wordml" xmlns:w15="http://schemas.microsoft.com/office/word/2012/wordml" xmlns:wpg="http://schemas.microsoft.com/office/word/2010/wordprocessingGroup" xmlns:wpi="http://schemas.microsoft.com/office/word/2010/wordprocessingInk" xmlns:wne="http://schemas.microsoft.com/office/word/2006/wordml" xmlns:wps="http://schemas.microsoft.com/office/word/2010/wordprocessingShape" mc:Ignorable="w14 w15 wp14">
-  <w:abstractNum w:abstractNumId="0" w15:restartNumberingAfterBreak="0">
+<w:numbering xmlns:wpc="http://schemas.microsoft.com/office/word/2010/wordprocessingCanvas" xmlns:mo="http://schemas.microsoft.com/office/mac/office/2008/main" xmlns:mc="http://schemas.openxmlformats.org/markup-compatibility/2006" xmlns:mv="urn:schemas-microsoft-com:mac:vml" xmlns:o="urn:schemas-microsoft-com:office:office" xmlns:r="http://schemas.openxmlformats.org/officeDocument/2006/relationships" xmlns:m="http://schemas.openxmlformats.org/officeDocument/2006/math" xmlns:v="urn:schemas-microsoft-com:vml" xmlns:wp14="http://schemas.microsoft.com/office/word/2010/wordprocessingDrawing" xmlns:wp="http://schemas.openxmlformats.org/drawingml/2006/wordprocessingDrawing" xmlns:w10="urn:schemas-microsoft-com:office:word" xmlns:w="http://schemas.openxmlformats.org/wordprocessingml/2006/main" xmlns:w14="http://schemas.microsoft.com/office/word/2010/wordml" xmlns:w15="http://schemas.microsoft.com/office/word/2012/wordml" xmlns:wpg="http://schemas.microsoft.com/office/word/2010/wordprocessingGroup" xmlns:wpi="http://schemas.microsoft.com/office/word/2010/wordprocessingInk" xmlns:wne="http://schemas.microsoft.com/office/word/2006/wordml" xmlns:wps="http://schemas.microsoft.com/office/word/2010/wordprocessingShape" mc:Ignorable="w14 w15 wp14">
+  <w:abstractNum w:abstractNumId="0">
     <w:nsid w:val="46532636"/>
     <w:multiLevelType w:val="hybridMultilevel"/>
     <w:tmpl w:val="91D052BC"/>
@@ -758,7 +1219,7 @@
     </w:rPrDefault>
     <w:pPrDefault/>
   </w:docDefaults>
-  <w:latentStyles w:defLockedState="0" w:defUIPriority="99" w:defSemiHidden="0" w:defUnhideWhenUsed="0" w:defQFormat="0" w:count="371">
+  <w:latentStyles w:defLockedState="0" w:defUIPriority="99" w:defSemiHidden="0" w:defUnhideWhenUsed="0" w:defQFormat="0" w:count="380">
     <w:lsdException w:name="Normal" w:uiPriority="0" w:qFormat="1"/>
     <w:lsdException w:name="heading 1" w:uiPriority="9" w:qFormat="1"/>
     <w:lsdException w:name="heading 2" w:semiHidden="1" w:uiPriority="9" w:unhideWhenUsed="1" w:qFormat="1"/>

</xml_diff>